<commit_message>
se agregó direccion del repositorio al word
</commit_message>
<xml_diff>
--- a/SRINT FINAL MODULO 3.docx
+++ b/SRINT FINAL MODULO 3.docx
@@ -80,17 +80,8 @@
           <w:sz w:val="24"/>
           <w:szCs w:val="24"/>
         </w:rPr>
-        <w:t xml:space="preserve">Nombres: Jorge Moraga C., Gustavo Ruiz S., Juan Pino C., Harold </w:t>
-      </w:r>
-      <w:proofErr w:type="spellStart"/>
-      <w:r>
-        <w:rPr>
-          <w:sz w:val="24"/>
-          <w:szCs w:val="24"/>
-        </w:rPr>
-        <w:t>Klapp</w:t>
-      </w:r>
-      <w:proofErr w:type="spellEnd"/>
+        <w:t>Nombres: Jorge Moraga C., Gustavo Ruiz S., Juan Pino C., Harold Klapp</w:t>
+      </w:r>
     </w:p>
     <w:p>
       <w:pPr>
@@ -118,23 +109,7 @@
           <w:sz w:val="24"/>
           <w:szCs w:val="24"/>
         </w:rPr>
-        <w:t xml:space="preserve"> del proyecto en </w:t>
-      </w:r>
-      <w:proofErr w:type="spellStart"/>
-      <w:r>
-        <w:rPr>
-          <w:sz w:val="24"/>
-          <w:szCs w:val="24"/>
-        </w:rPr>
-        <w:t>github</w:t>
-      </w:r>
-      <w:proofErr w:type="spellEnd"/>
-      <w:r>
-        <w:rPr>
-          <w:sz w:val="24"/>
-          <w:szCs w:val="24"/>
-        </w:rPr>
-        <w:t>:</w:t>
+        <w:t xml:space="preserve"> del proyecto en github:</w:t>
       </w:r>
     </w:p>
     <w:p>
@@ -172,14 +147,6 @@
         </w:rPr>
         <w:t xml:space="preserve">Gustavo: </w:t>
       </w:r>
-    </w:p>
-    <w:p>
-      <w:pPr>
-        <w:rPr>
-          <w:sz w:val="24"/>
-          <w:szCs w:val="24"/>
-        </w:rPr>
-      </w:pPr>
       <w:r>
         <w:rPr>
           <w:i/>
@@ -187,7 +154,7 @@
           <w:sz w:val="24"/>
           <w:szCs w:val="24"/>
         </w:rPr>
-        <w:t xml:space="preserve">Juan: </w:t>
+        <w:t>https://github.com/Gustavoruizsaumon/SprintFinalmodulo3.git</w:t>
       </w:r>
     </w:p>
     <w:p>
@@ -204,57 +171,39 @@
           <w:sz w:val="24"/>
           <w:szCs w:val="24"/>
         </w:rPr>
-        <w:t xml:space="preserve">Harold: </w:t>
-      </w:r>
-    </w:p>
-    <w:p>
-      <w:pPr>
+        <w:t xml:space="preserve">Juan: </w:t>
+      </w:r>
+    </w:p>
+    <w:p>
+      <w:pPr>
+        <w:rPr>
+          <w:sz w:val="24"/>
+          <w:szCs w:val="24"/>
+        </w:rPr>
+      </w:pPr>
+      <w:r>
         <w:rPr>
           <w:i/>
           <w:iCs/>
-        </w:rPr>
-      </w:pPr>
-      <w:r>
+          <w:sz w:val="24"/>
+          <w:szCs w:val="24"/>
+        </w:rPr>
+        <w:t xml:space="preserve">Harold: </w:t>
+      </w:r>
+    </w:p>
+    <w:p>
+      <w:pPr>
         <w:rPr>
           <w:i/>
           <w:iCs/>
         </w:rPr>
-        <w:t>Como un entregable, nos piden que diseñemos un diagrama entidad relación sólo con la</w:t>
-      </w:r>
+      </w:pPr>
       <w:r>
         <w:rPr>
           <w:i/>
           <w:iCs/>
         </w:rPr>
-        <w:t xml:space="preserve"> i</w:t>
-      </w:r>
-      <w:r>
-        <w:rPr>
-          <w:i/>
-          <w:iCs/>
-        </w:rPr>
-        <w:t>nformación</w:t>
-      </w:r>
-      <w:r>
-        <w:rPr>
-          <w:i/>
-          <w:iCs/>
-        </w:rPr>
-        <w:t xml:space="preserve"> </w:t>
-      </w:r>
-      <w:r>
-        <w:rPr>
-          <w:i/>
-          <w:iCs/>
-        </w:rPr>
-        <w:t>que tenemos</w:t>
-      </w:r>
-      <w:r>
-        <w:rPr>
-          <w:i/>
-          <w:iCs/>
-        </w:rPr>
-        <w:t>.</w:t>
+        <w:t>Como un entregable, nos piden que diseñemos un diagrama entidad relación sólo con la información que tenemos.</w:t>
       </w:r>
     </w:p>
     <w:p>
@@ -262,6 +211,9 @@
         <w:jc w:val="center"/>
       </w:pPr>
       <w:r>
+        <w:rPr>
+          <w:noProof/>
+        </w:rPr>
         <w:drawing>
           <wp:inline distT="0" distB="0" distL="0" distR="0" wp14:anchorId="6255870A" wp14:editId="5C81D2FF">
             <wp:extent cx="4819650" cy="4923810"/>
@@ -331,15 +283,7 @@
         </w:numPr>
       </w:pPr>
       <w:r>
-        <w:t>Definir la columna “stock” en la tabla “</w:t>
-      </w:r>
-      <w:proofErr w:type="spellStart"/>
-      <w:r>
-        <w:t>producto_proveedores</w:t>
-      </w:r>
-      <w:proofErr w:type="spellEnd"/>
-      <w:r>
-        <w:t>”, para obtener la información</w:t>
+        <w:t>Definir la columna “stock” en la tabla “producto_proveedores”, para obtener la información</w:t>
       </w:r>
       <w:r>
         <w:t xml:space="preserve"> en detalle</w:t>
@@ -357,31 +301,7 @@
         </w:numPr>
       </w:pPr>
       <w:r>
-        <w:t>Agregar la columna “</w:t>
-      </w:r>
-      <w:proofErr w:type="spellStart"/>
-      <w:r>
-        <w:t>precio_de_compra</w:t>
-      </w:r>
-      <w:proofErr w:type="spellEnd"/>
-      <w:r>
-        <w:t>” en la tabla “</w:t>
-      </w:r>
-      <w:proofErr w:type="spellStart"/>
-      <w:r>
-        <w:t>producto_proveedores</w:t>
-      </w:r>
-      <w:proofErr w:type="spellEnd"/>
-      <w:r>
-        <w:t xml:space="preserve">”, para poder obtener las utilidades de la empresa </w:t>
-      </w:r>
-      <w:proofErr w:type="spellStart"/>
-      <w:r>
-        <w:t>telovendo</w:t>
-      </w:r>
-      <w:proofErr w:type="spellEnd"/>
-      <w:r>
-        <w:t>.</w:t>
+        <w:t>Agregar la columna “precio_de_compra” en la tabla “producto_proveedores”, para poder obtener las utilidades de la empresa telovendo.</w:t>
       </w:r>
     </w:p>
     <w:p>

</xml_diff>